<commit_message>
add my alias to report file
</commit_message>
<xml_diff>
--- a/Project Report 1.docx
+++ b/Project Report 1.docx
@@ -12,8 +12,13 @@
     </w:p>
     <w:p>
       <w:r>
-        <w:t>Andrew Xu</w:t>
-      </w:r>
+        <w:t xml:space="preserve">Andrew </w:t>
+      </w:r>
+      <w:proofErr w:type="spellStart"/>
+      <w:r>
+        <w:t>Xu</w:t>
+      </w:r>
+      <w:proofErr w:type="spellEnd"/>
       <w:r>
         <w:t>(</w:t>
       </w:r>
@@ -26,13 +31,27 @@
         <w:t>)</w:t>
       </w:r>
       <w:r>
-        <w:t>, Weili Liu</w:t>
-      </w:r>
-      <w:r>
-        <w:t>()</w:t>
+        <w:t xml:space="preserve">, </w:t>
+      </w:r>
+      <w:proofErr w:type="spellStart"/>
+      <w:r>
+        <w:t>Weili</w:t>
+      </w:r>
+      <w:proofErr w:type="spellEnd"/>
+      <w:r>
+        <w:t xml:space="preserve"> Liu</w:t>
+      </w:r>
+      <w:r>
+        <w:t>(</w:t>
+      </w:r>
+      <w:r>
+        <w:t>weilil</w:t>
       </w:r>
       <w:bookmarkStart w:id="0" w:name="_GoBack"/>
       <w:bookmarkEnd w:id="0"/>
+      <w:r>
+        <w:t>)</w:t>
+      </w:r>
     </w:p>
     <w:p/>
     <w:p>

</xml_diff>